<commit_message>
[07/12] Newest code with reports
</commit_message>
<xml_diff>
--- a/resources/templates/Quy Trình Sấy Gỗ.docx
+++ b/resources/templates/Quy Trình Sấy Gỗ.docx
@@ -788,7 +788,15 @@
           <w:b/>
           <w:bCs/>
         </w:rPr>
-        <w:t>I. Chữ ký người lập biên bản</w:t>
+        <w:t xml:space="preserve">I. </w:t>
+      </w:r>
+      <w:r>
+        <w:rPr>
+          <w:rFonts w:ascii="Times New Roman" w:hAnsi="Times New Roman" w:cs="Times New Roman"/>
+          <w:b/>
+          <w:bCs/>
+        </w:rPr>
+        <w:t>Thông tin đánh giá</w:t>
       </w:r>
     </w:p>
     <w:tbl>

</xml_diff>

<commit_message>
[07/12] Report with soffice command
</commit_message>
<xml_diff>
--- a/resources/templates/Quy Trình Sấy Gỗ.docx
+++ b/resources/templates/Quy Trình Sấy Gỗ.docx
@@ -642,7 +642,16 @@
                 <w:kern w:val="0"/>
                 <w14:ligatures w14:val="none"/>
               </w:rPr>
-              <w:t xml:space="preserve"> ${</w:t>
+              <w:t xml:space="preserve"> </w:t>
+            </w:r>
+            <w:r>
+              <w:rPr>
+                <w:rFonts w:ascii="Times New Roman" w:eastAsia="Times New Roman" w:hAnsi="Times New Roman" w:cs="Times New Roman"/>
+                <w:color w:val="1A202C"/>
+                <w:kern w:val="0"/>
+                <w14:ligatures w14:val="none"/>
+              </w:rPr>
+              <w:t>${</w:t>
             </w:r>
             <w:r>
               <w:rPr>
@@ -788,15 +797,7 @@
           <w:b/>
           <w:bCs/>
         </w:rPr>
-        <w:t xml:space="preserve">I. </w:t>
-      </w:r>
-      <w:r>
-        <w:rPr>
-          <w:rFonts w:ascii="Times New Roman" w:hAnsi="Times New Roman" w:cs="Times New Roman"/>
-          <w:b/>
-          <w:bCs/>
-        </w:rPr>
-        <w:t>Thông tin đánh giá</w:t>
+        <w:t>I. Chữ ký người lập biên bản</w:t>
       </w:r>
     </w:p>
     <w:tbl>
@@ -2892,7 +2893,27 @@
                 <w:szCs w:val="16"/>
                 <w14:ligatures w14:val="none"/>
               </w:rPr>
-              <w:t>${sensor}</w:t>
+              <w:t>${</w:t>
+            </w:r>
+            <w:r>
+              <w:rPr>
+                <w:rFonts w:ascii="Times New Roman" w:eastAsia="Times New Roman" w:hAnsi="Times New Roman" w:cs="Times New Roman"/>
+                <w:kern w:val="0"/>
+                <w:sz w:val="16"/>
+                <w:szCs w:val="16"/>
+                <w14:ligatures w14:val="none"/>
+              </w:rPr>
+              <w:t>sensor</w:t>
+            </w:r>
+            <w:r>
+              <w:rPr>
+                <w:rFonts w:ascii="Times New Roman" w:eastAsia="Times New Roman" w:hAnsi="Times New Roman" w:cs="Times New Roman"/>
+                <w:kern w:val="0"/>
+                <w:sz w:val="16"/>
+                <w:szCs w:val="16"/>
+                <w14:ligatures w14:val="none"/>
+              </w:rPr>
+              <w:t>}</w:t>
             </w:r>
           </w:p>
           <w:p>
@@ -3942,7 +3963,27 @@
                 <w:szCs w:val="16"/>
                 <w14:ligatures w14:val="none"/>
               </w:rPr>
-              <w:t>{fanspeed}</w:t>
+              <w:t>{</w:t>
+            </w:r>
+            <w:r>
+              <w:rPr>
+                <w:rFonts w:ascii="Times New Roman" w:eastAsia="Times New Roman" w:hAnsi="Times New Roman" w:cs="Times New Roman"/>
+                <w:kern w:val="0"/>
+                <w:sz w:val="16"/>
+                <w:szCs w:val="16"/>
+                <w14:ligatures w14:val="none"/>
+              </w:rPr>
+              <w:t>fanspeed</w:t>
+            </w:r>
+            <w:r>
+              <w:rPr>
+                <w:rFonts w:ascii="Times New Roman" w:eastAsia="Times New Roman" w:hAnsi="Times New Roman" w:cs="Times New Roman"/>
+                <w:kern w:val="0"/>
+                <w:sz w:val="16"/>
+                <w:szCs w:val="16"/>
+                <w14:ligatures w14:val="none"/>
+              </w:rPr>
+              <w:t>}</w:t>
             </w:r>
           </w:p>
           <w:p>
@@ -4107,7 +4148,7 @@
         <w:rPr>
           <w:rFonts w:ascii="Times New Roman" w:hAnsi="Times New Roman" w:cs="Times New Roman"/>
         </w:rPr>
-        <w:t xml:space="preserve">      </w:t>
+        <w:t xml:space="preserve">       </w:t>
       </w:r>
       <w:r>
         <w:rPr>
@@ -4121,6 +4162,19 @@
         </w:rPr>
         <w:t xml:space="preserve"> </w:t>
       </w:r>
+    </w:p>
+    <w:p>
+      <w:pPr>
+        <w:spacing w:after="0" w:line="240" w:lineRule="auto"/>
+        <w:ind w:left="-360" w:firstLine="360"/>
+        <w:jc w:val="right"/>
+        <w:rPr>
+          <w:rFonts w:ascii="Times New Roman" w:eastAsia="Times New Roman" w:hAnsi="Times New Roman" w:cs="Times New Roman"/>
+          <w:kern w:val="0"/>
+          <w:bdr w:val="single" w:sz="2" w:space="0" w:color="auto" w:frame="1"/>
+          <w14:ligatures w14:val="none"/>
+        </w:rPr>
+      </w:pPr>
     </w:p>
     <w:p>
       <w:pPr>
@@ -4205,12 +4259,6 @@
         <w:rPr>
           <w:rFonts w:ascii="Times New Roman" w:hAnsi="Times New Roman" w:cs="Times New Roman"/>
         </w:rPr>
-        <w:t xml:space="preserve"> </w:t>
-      </w:r>
-      <w:r>
-        <w:rPr>
-          <w:rFonts w:ascii="Times New Roman" w:hAnsi="Times New Roman" w:cs="Times New Roman"/>
-        </w:rPr>
         <w:t>${</w:t>
       </w:r>
       <w:r>
@@ -4223,32 +4271,16 @@
         <w:rPr>
           <w:rFonts w:ascii="Times New Roman" w:hAnsi="Times New Roman" w:cs="Times New Roman"/>
         </w:rPr>
-        <w:t>:</w:t>
+        <w:t>:50:50}</w:t>
       </w:r>
-      <w:r>
+    </w:p>
+    <w:p>
+      <w:pPr>
+        <w:jc w:val="center"/>
         <w:rPr>
           <w:rFonts w:ascii="Times New Roman" w:hAnsi="Times New Roman" w:cs="Times New Roman"/>
         </w:rPr>
-        <w:t>100</w:t>
-      </w:r>
-      <w:r>
-        <w:rPr>
-          <w:rFonts w:ascii="Times New Roman" w:hAnsi="Times New Roman" w:cs="Times New Roman"/>
-        </w:rPr>
-        <w:t>:</w:t>
-      </w:r>
-      <w:r>
-        <w:rPr>
-          <w:rFonts w:ascii="Times New Roman" w:hAnsi="Times New Roman" w:cs="Times New Roman"/>
-        </w:rPr>
-        <w:t>100</w:t>
-      </w:r>
-      <w:r>
-        <w:rPr>
-          <w:rFonts w:ascii="Times New Roman" w:hAnsi="Times New Roman" w:cs="Times New Roman"/>
-        </w:rPr>
-        <w:t>}</w:t>
-      </w:r>
+      </w:pPr>
     </w:p>
     <w:p>
       <w:pPr>
@@ -4328,7 +4360,13 @@
           <w:rFonts w:ascii="Times New Roman" w:hAnsi="Times New Roman" w:cs="Times New Roman"/>
         </w:rPr>
         <w:tab/>
-        <w:t xml:space="preserve">         </w:t>
+        <w:t xml:space="preserve">          </w:t>
+      </w:r>
+      <w:r>
+        <w:rPr>
+          <w:rFonts w:ascii="Times New Roman" w:hAnsi="Times New Roman" w:cs="Times New Roman"/>
+        </w:rPr>
+        <w:t xml:space="preserve"> </w:t>
       </w:r>
       <w:r>
         <w:rPr>

</xml_diff>